<commit_message>
slettet oppsummeringen for å heller lage den i disk å så laste ned som word
</commit_message>
<xml_diff>
--- a/Dokumenstasjon/Logg.docx
+++ b/Dokumenstasjon/Logg.docx
@@ -323,6 +323,7 @@
           <w:lang w:eastAsia="nb-NO"/>
         </w:rPr>
       </w:pPr>
+      <w:bookmarkStart w:id="0" w:name="_GoBack"/>
       <w:r>
         <w:rPr>
           <w:rFonts w:eastAsia="Times New Roman" w:cstheme="minorHAnsi"/>
@@ -331,6 +332,7 @@
         </w:rPr>
         <w:t>Gått for ideen om et nettsted om Rosenborg</w:t>
       </w:r>
+      <w:bookmarkEnd w:id="0"/>
     </w:p>
     <w:p>
       <w:pPr>
@@ -1176,16 +1178,14 @@
           <w:lang w:eastAsia="nb-NO"/>
         </w:rPr>
       </w:pPr>
-      <w:proofErr w:type="gramStart"/>
-      <w:r>
-        <w:rPr>
-          <w:rFonts w:eastAsia="Times New Roman" w:cstheme="minorHAnsi"/>
-          <w:color w:val="000000"/>
-          <w:lang w:eastAsia="nb-NO"/>
-        </w:rPr>
-        <w:t>Gjøre</w:t>
-      </w:r>
-      <w:proofErr w:type="gramEnd"/>
+      <w:r>
+        <w:rPr>
+          <w:rFonts w:eastAsia="Times New Roman" w:cstheme="minorHAnsi"/>
+          <w:color w:val="000000"/>
+          <w:lang w:eastAsia="nb-NO"/>
+        </w:rPr>
+        <w:t>Å gjøre</w:t>
+      </w:r>
       <w:r>
         <w:rPr>
           <w:rFonts w:eastAsia="Times New Roman" w:cstheme="minorHAnsi"/>
@@ -1216,8 +1216,11 @@
     <w:p>
       <w:pPr>
         <w:spacing w:after="0" w:line="240" w:lineRule="auto"/>
-        <w:rPr>
-          <w:rFonts w:eastAsia="Times New Roman" w:cstheme="minorHAnsi"/>
+        <w:ind w:left="360"/>
+        <w:textAlignment w:val="baseline"/>
+        <w:rPr>
+          <w:rFonts w:eastAsia="Times New Roman" w:cstheme="minorHAnsi"/>
+          <w:color w:val="000000"/>
           <w:lang w:eastAsia="nb-NO"/>
         </w:rPr>
       </w:pPr>
@@ -2302,6 +2305,7 @@
         <w:spacing w:after="0" w:line="240" w:lineRule="auto"/>
         <w:rPr>
           <w:rFonts w:eastAsia="Times New Roman" w:cstheme="minorHAnsi"/>
+          <w:sz w:val="24"/>
           <w:lang w:eastAsia="nb-NO"/>
         </w:rPr>
       </w:pPr>
@@ -2875,8 +2879,6 @@
         </w:rPr>
         <w:t>Renskrevet loggen</w:t>
       </w:r>
-      <w:bookmarkStart w:id="0" w:name="_GoBack"/>
-      <w:bookmarkEnd w:id="0"/>
     </w:p>
     <w:p>
       <w:pPr>

</xml_diff>

<commit_message>
tydliggjorde Plan i Loggen
</commit_message>
<xml_diff>
--- a/Dokumenstasjon/Logg.docx
+++ b/Dokumenstasjon/Logg.docx
@@ -239,7 +239,17 @@
           <w:color w:val="000000"/>
           <w:lang w:eastAsia="nb-NO"/>
         </w:rPr>
-        <w:t>? (karakterer, våpen, sånne ting), noe om fotball? infoside om fotball EM 2020?</w:t>
+        <w:t>? (karakterer, våpen, sånne ti</w:t>
+      </w:r>
+      <w:bookmarkStart w:id="0" w:name="_GoBack"/>
+      <w:bookmarkEnd w:id="0"/>
+      <w:r>
+        <w:rPr>
+          <w:rFonts w:eastAsia="Times New Roman" w:cstheme="minorHAnsi"/>
+          <w:color w:val="000000"/>
+          <w:lang w:eastAsia="nb-NO"/>
+        </w:rPr>
+        <w:t>ng), noe om fotball? infoside om fotball EM 2020?</w:t>
       </w:r>
     </w:p>
     <w:p>
@@ -323,7 +333,6 @@
           <w:lang w:eastAsia="nb-NO"/>
         </w:rPr>
       </w:pPr>
-      <w:bookmarkStart w:id="0" w:name="_GoBack"/>
       <w:r>
         <w:rPr>
           <w:rFonts w:eastAsia="Times New Roman" w:cstheme="minorHAnsi"/>
@@ -332,7 +341,6 @@
         </w:rPr>
         <w:t>Gått for ideen om et nettsted om Rosenborg</w:t>
       </w:r>
-      <w:bookmarkEnd w:id="0"/>
     </w:p>
     <w:p>
       <w:pPr>
@@ -1052,12 +1060,14 @@
         <w:spacing w:after="0" w:line="240" w:lineRule="auto"/>
         <w:rPr>
           <w:rFonts w:eastAsia="Times New Roman" w:cstheme="minorHAnsi"/>
-          <w:lang w:eastAsia="nb-NO"/>
-        </w:rPr>
-      </w:pPr>
-      <w:r>
-        <w:rPr>
-          <w:rFonts w:eastAsia="Times New Roman" w:cstheme="minorHAnsi"/>
+          <w:i/>
+          <w:lang w:eastAsia="nb-NO"/>
+        </w:rPr>
+      </w:pPr>
+      <w:r>
+        <w:rPr>
+          <w:rFonts w:eastAsia="Times New Roman" w:cstheme="minorHAnsi"/>
+          <w:i/>
           <w:color w:val="000000"/>
           <w:lang w:eastAsia="nb-NO"/>
         </w:rPr>
@@ -1074,13 +1084,15 @@
         <w:textAlignment w:val="baseline"/>
         <w:rPr>
           <w:rFonts w:eastAsia="Times New Roman" w:cstheme="minorHAnsi"/>
-          <w:color w:val="000000"/>
-          <w:lang w:eastAsia="nb-NO"/>
-        </w:rPr>
-      </w:pPr>
-      <w:r>
-        <w:rPr>
-          <w:rFonts w:eastAsia="Times New Roman" w:cstheme="minorHAnsi"/>
+          <w:i/>
+          <w:color w:val="000000"/>
+          <w:lang w:eastAsia="nb-NO"/>
+        </w:rPr>
+      </w:pPr>
+      <w:r>
+        <w:rPr>
+          <w:rFonts w:eastAsia="Times New Roman" w:cstheme="minorHAnsi"/>
+          <w:i/>
           <w:color w:val="000000"/>
           <w:lang w:eastAsia="nb-NO"/>
         </w:rPr>
@@ -1097,13 +1109,15 @@
         <w:textAlignment w:val="baseline"/>
         <w:rPr>
           <w:rFonts w:eastAsia="Times New Roman" w:cstheme="minorHAnsi"/>
-          <w:color w:val="000000"/>
-          <w:lang w:eastAsia="nb-NO"/>
-        </w:rPr>
-      </w:pPr>
-      <w:r>
-        <w:rPr>
-          <w:rFonts w:eastAsia="Times New Roman" w:cstheme="minorHAnsi"/>
+          <w:i/>
+          <w:color w:val="000000"/>
+          <w:lang w:eastAsia="nb-NO"/>
+        </w:rPr>
+      </w:pPr>
+      <w:r>
+        <w:rPr>
+          <w:rFonts w:eastAsia="Times New Roman" w:cstheme="minorHAnsi"/>
+          <w:i/>
           <w:color w:val="000000"/>
           <w:lang w:eastAsia="nb-NO"/>
         </w:rPr>
@@ -1120,13 +1134,15 @@
         <w:textAlignment w:val="baseline"/>
         <w:rPr>
           <w:rFonts w:eastAsia="Times New Roman" w:cstheme="minorHAnsi"/>
-          <w:color w:val="000000"/>
-          <w:lang w:eastAsia="nb-NO"/>
-        </w:rPr>
-      </w:pPr>
-      <w:r>
-        <w:rPr>
-          <w:rFonts w:eastAsia="Times New Roman" w:cstheme="minorHAnsi"/>
+          <w:i/>
+          <w:color w:val="000000"/>
+          <w:lang w:eastAsia="nb-NO"/>
+        </w:rPr>
+      </w:pPr>
+      <w:r>
+        <w:rPr>
+          <w:rFonts w:eastAsia="Times New Roman" w:cstheme="minorHAnsi"/>
+          <w:i/>
           <w:color w:val="000000"/>
           <w:lang w:eastAsia="nb-NO"/>
         </w:rPr>
@@ -1135,6 +1151,7 @@
       <w:r>
         <w:rPr>
           <w:rFonts w:eastAsia="Times New Roman" w:cstheme="minorHAnsi"/>
+          <w:i/>
           <w:color w:val="000000"/>
           <w:lang w:eastAsia="nb-NO"/>
         </w:rPr>
@@ -1151,13 +1168,15 @@
         <w:textAlignment w:val="baseline"/>
         <w:rPr>
           <w:rFonts w:eastAsia="Times New Roman" w:cstheme="minorHAnsi"/>
-          <w:color w:val="000000"/>
-          <w:lang w:eastAsia="nb-NO"/>
-        </w:rPr>
-      </w:pPr>
-      <w:r>
-        <w:rPr>
-          <w:rFonts w:eastAsia="Times New Roman" w:cstheme="minorHAnsi"/>
+          <w:i/>
+          <w:color w:val="000000"/>
+          <w:lang w:eastAsia="nb-NO"/>
+        </w:rPr>
+      </w:pPr>
+      <w:r>
+        <w:rPr>
+          <w:rFonts w:eastAsia="Times New Roman" w:cstheme="minorHAnsi"/>
+          <w:i/>
           <w:color w:val="000000"/>
           <w:lang w:eastAsia="nb-NO"/>
         </w:rPr>
@@ -1174,13 +1193,15 @@
         <w:textAlignment w:val="baseline"/>
         <w:rPr>
           <w:rFonts w:eastAsia="Times New Roman" w:cstheme="minorHAnsi"/>
-          <w:color w:val="000000"/>
-          <w:lang w:eastAsia="nb-NO"/>
-        </w:rPr>
-      </w:pPr>
-      <w:r>
-        <w:rPr>
-          <w:rFonts w:eastAsia="Times New Roman" w:cstheme="minorHAnsi"/>
+          <w:i/>
+          <w:color w:val="000000"/>
+          <w:lang w:eastAsia="nb-NO"/>
+        </w:rPr>
+      </w:pPr>
+      <w:r>
+        <w:rPr>
+          <w:rFonts w:eastAsia="Times New Roman" w:cstheme="minorHAnsi"/>
+          <w:i/>
           <w:color w:val="000000"/>
           <w:lang w:eastAsia="nb-NO"/>
         </w:rPr>
@@ -1189,6 +1210,7 @@
       <w:r>
         <w:rPr>
           <w:rFonts w:eastAsia="Times New Roman" w:cstheme="minorHAnsi"/>
+          <w:i/>
           <w:color w:val="000000"/>
           <w:lang w:eastAsia="nb-NO"/>
         </w:rPr>
@@ -1198,6 +1220,7 @@
       <w:r>
         <w:rPr>
           <w:rFonts w:eastAsia="Times New Roman" w:cstheme="minorHAnsi"/>
+          <w:i/>
           <w:color w:val="000000"/>
           <w:lang w:eastAsia="nb-NO"/>
         </w:rPr>
@@ -1207,6 +1230,7 @@
       <w:r>
         <w:rPr>
           <w:rFonts w:eastAsia="Times New Roman" w:cstheme="minorHAnsi"/>
+          <w:i/>
           <w:color w:val="000000"/>
           <w:lang w:eastAsia="nb-NO"/>
         </w:rPr>
@@ -1819,12 +1843,14 @@
         <w:spacing w:after="0" w:line="240" w:lineRule="auto"/>
         <w:rPr>
           <w:rFonts w:eastAsia="Times New Roman" w:cstheme="minorHAnsi"/>
-          <w:lang w:eastAsia="nb-NO"/>
-        </w:rPr>
-      </w:pPr>
-      <w:r>
-        <w:rPr>
-          <w:rFonts w:eastAsia="Times New Roman" w:cstheme="minorHAnsi"/>
+          <w:i/>
+          <w:lang w:eastAsia="nb-NO"/>
+        </w:rPr>
+      </w:pPr>
+      <w:r>
+        <w:rPr>
+          <w:rFonts w:eastAsia="Times New Roman" w:cstheme="minorHAnsi"/>
+          <w:i/>
           <w:color w:val="000000"/>
           <w:lang w:eastAsia="nb-NO"/>
         </w:rPr>
@@ -1841,13 +1867,15 @@
         <w:textAlignment w:val="baseline"/>
         <w:rPr>
           <w:rFonts w:eastAsia="Times New Roman" w:cstheme="minorHAnsi"/>
-          <w:color w:val="000000"/>
-          <w:lang w:eastAsia="nb-NO"/>
-        </w:rPr>
-      </w:pPr>
-      <w:r>
-        <w:rPr>
-          <w:rFonts w:eastAsia="Times New Roman" w:cstheme="minorHAnsi"/>
+          <w:i/>
+          <w:color w:val="000000"/>
+          <w:lang w:eastAsia="nb-NO"/>
+        </w:rPr>
+      </w:pPr>
+      <w:r>
+        <w:rPr>
+          <w:rFonts w:eastAsia="Times New Roman" w:cstheme="minorHAnsi"/>
+          <w:i/>
           <w:color w:val="000000"/>
           <w:lang w:eastAsia="nb-NO"/>
         </w:rPr>
@@ -1864,13 +1892,15 @@
         <w:textAlignment w:val="baseline"/>
         <w:rPr>
           <w:rFonts w:eastAsia="Times New Roman" w:cstheme="minorHAnsi"/>
-          <w:color w:val="000000"/>
-          <w:lang w:eastAsia="nb-NO"/>
-        </w:rPr>
-      </w:pPr>
-      <w:r>
-        <w:rPr>
-          <w:rFonts w:eastAsia="Times New Roman" w:cstheme="minorHAnsi"/>
+          <w:i/>
+          <w:color w:val="000000"/>
+          <w:lang w:eastAsia="nb-NO"/>
+        </w:rPr>
+      </w:pPr>
+      <w:r>
+        <w:rPr>
+          <w:rFonts w:eastAsia="Times New Roman" w:cstheme="minorHAnsi"/>
+          <w:i/>
           <w:color w:val="000000"/>
           <w:lang w:eastAsia="nb-NO"/>
         </w:rPr>
@@ -1880,6 +1910,7 @@
       <w:r>
         <w:rPr>
           <w:rFonts w:eastAsia="Times New Roman" w:cstheme="minorHAnsi"/>
+          <w:i/>
           <w:color w:val="000000"/>
           <w:lang w:eastAsia="nb-NO"/>
         </w:rPr>
@@ -1889,6 +1920,7 @@
       <w:r>
         <w:rPr>
           <w:rFonts w:eastAsia="Times New Roman" w:cstheme="minorHAnsi"/>
+          <w:i/>
           <w:color w:val="000000"/>
           <w:lang w:eastAsia="nb-NO"/>
         </w:rPr>
@@ -2305,6 +2337,7 @@
         <w:spacing w:after="0" w:line="240" w:lineRule="auto"/>
         <w:rPr>
           <w:rFonts w:eastAsia="Times New Roman" w:cstheme="minorHAnsi"/>
+          <w:i/>
           <w:sz w:val="24"/>
           <w:lang w:eastAsia="nb-NO"/>
         </w:rPr>
@@ -2312,6 +2345,7 @@
       <w:r>
         <w:rPr>
           <w:rFonts w:eastAsia="Times New Roman" w:cstheme="minorHAnsi"/>
+          <w:i/>
           <w:color w:val="000000"/>
           <w:lang w:eastAsia="nb-NO"/>
         </w:rPr>
@@ -2328,13 +2362,15 @@
         <w:textAlignment w:val="baseline"/>
         <w:rPr>
           <w:rFonts w:eastAsia="Times New Roman" w:cstheme="minorHAnsi"/>
-          <w:color w:val="000000"/>
-          <w:lang w:eastAsia="nb-NO"/>
-        </w:rPr>
-      </w:pPr>
-      <w:r>
-        <w:rPr>
-          <w:rFonts w:eastAsia="Times New Roman" w:cstheme="minorHAnsi"/>
+          <w:i/>
+          <w:color w:val="000000"/>
+          <w:lang w:eastAsia="nb-NO"/>
+        </w:rPr>
+      </w:pPr>
+      <w:r>
+        <w:rPr>
+          <w:rFonts w:eastAsia="Times New Roman" w:cstheme="minorHAnsi"/>
+          <w:i/>
           <w:color w:val="000000"/>
           <w:lang w:eastAsia="nb-NO"/>
         </w:rPr>
@@ -2351,13 +2387,15 @@
         <w:textAlignment w:val="baseline"/>
         <w:rPr>
           <w:rFonts w:eastAsia="Times New Roman" w:cstheme="minorHAnsi"/>
-          <w:color w:val="000000"/>
-          <w:lang w:eastAsia="nb-NO"/>
-        </w:rPr>
-      </w:pPr>
-      <w:r>
-        <w:rPr>
-          <w:rFonts w:eastAsia="Times New Roman" w:cstheme="minorHAnsi"/>
+          <w:i/>
+          <w:color w:val="000000"/>
+          <w:lang w:eastAsia="nb-NO"/>
+        </w:rPr>
+      </w:pPr>
+      <w:r>
+        <w:rPr>
+          <w:rFonts w:eastAsia="Times New Roman" w:cstheme="minorHAnsi"/>
+          <w:i/>
           <w:color w:val="000000"/>
           <w:lang w:eastAsia="nb-NO"/>
         </w:rPr>
@@ -2367,6 +2405,7 @@
       <w:r>
         <w:rPr>
           <w:rFonts w:eastAsia="Times New Roman" w:cstheme="minorHAnsi"/>
+          <w:i/>
           <w:color w:val="000000"/>
           <w:lang w:eastAsia="nb-NO"/>
         </w:rPr>
@@ -2376,6 +2415,7 @@
       <w:r>
         <w:rPr>
           <w:rFonts w:eastAsia="Times New Roman" w:cstheme="minorHAnsi"/>
+          <w:i/>
           <w:color w:val="000000"/>
           <w:lang w:eastAsia="nb-NO"/>
         </w:rPr>
@@ -2385,6 +2425,7 @@
       <w:r>
         <w:rPr>
           <w:rFonts w:eastAsia="Times New Roman" w:cstheme="minorHAnsi"/>
+          <w:i/>
           <w:color w:val="000000"/>
           <w:lang w:eastAsia="nb-NO"/>
         </w:rPr>
@@ -2394,6 +2435,7 @@
       <w:r>
         <w:rPr>
           <w:rFonts w:eastAsia="Times New Roman" w:cstheme="minorHAnsi"/>
+          <w:i/>
           <w:color w:val="000000"/>
           <w:lang w:eastAsia="nb-NO"/>
         </w:rPr>
@@ -2403,6 +2445,7 @@
       <w:r>
         <w:rPr>
           <w:rFonts w:eastAsia="Times New Roman" w:cstheme="minorHAnsi"/>
+          <w:i/>
           <w:color w:val="000000"/>
           <w:lang w:eastAsia="nb-NO"/>
         </w:rPr>
@@ -2412,6 +2455,7 @@
       <w:r>
         <w:rPr>
           <w:rFonts w:eastAsia="Times New Roman" w:cstheme="minorHAnsi"/>
+          <w:i/>
           <w:color w:val="000000"/>
           <w:lang w:eastAsia="nb-NO"/>
         </w:rPr>
@@ -2421,6 +2465,7 @@
       <w:r>
         <w:rPr>
           <w:rFonts w:eastAsia="Times New Roman" w:cstheme="minorHAnsi"/>
+          <w:i/>
           <w:color w:val="000000"/>
           <w:lang w:eastAsia="nb-NO"/>
         </w:rPr>
@@ -2433,6 +2478,7 @@
         <w:spacing w:after="0" w:line="240" w:lineRule="auto"/>
         <w:rPr>
           <w:rFonts w:eastAsia="Times New Roman" w:cstheme="minorHAnsi"/>
+          <w:i/>
           <w:lang w:eastAsia="nb-NO"/>
         </w:rPr>
       </w:pPr>
@@ -2571,12 +2617,14 @@
         <w:spacing w:after="0" w:line="240" w:lineRule="auto"/>
         <w:rPr>
           <w:rFonts w:eastAsia="Times New Roman" w:cstheme="minorHAnsi"/>
-          <w:lang w:eastAsia="nb-NO"/>
-        </w:rPr>
-      </w:pPr>
-      <w:r>
-        <w:rPr>
-          <w:rFonts w:eastAsia="Times New Roman" w:cstheme="minorHAnsi"/>
+          <w:i/>
+          <w:lang w:eastAsia="nb-NO"/>
+        </w:rPr>
+      </w:pPr>
+      <w:r>
+        <w:rPr>
+          <w:rFonts w:eastAsia="Times New Roman" w:cstheme="minorHAnsi"/>
+          <w:i/>
           <w:color w:val="000000"/>
           <w:lang w:eastAsia="nb-NO"/>
         </w:rPr>
@@ -2585,6 +2633,7 @@
       <w:r>
         <w:rPr>
           <w:rFonts w:eastAsia="Times New Roman" w:cstheme="minorHAnsi"/>
+          <w:i/>
           <w:color w:val="000000"/>
           <w:lang w:eastAsia="nb-NO"/>
         </w:rPr>
@@ -2593,6 +2642,7 @@
       <w:r>
         <w:rPr>
           <w:rFonts w:eastAsia="Times New Roman" w:cstheme="minorHAnsi"/>
+          <w:i/>
           <w:color w:val="000000"/>
           <w:lang w:eastAsia="nb-NO"/>
         </w:rPr>
@@ -2609,13 +2659,15 @@
         <w:textAlignment w:val="baseline"/>
         <w:rPr>
           <w:rFonts w:eastAsia="Times New Roman" w:cstheme="minorHAnsi"/>
-          <w:color w:val="000000"/>
-          <w:lang w:eastAsia="nb-NO"/>
-        </w:rPr>
-      </w:pPr>
-      <w:r>
-        <w:rPr>
-          <w:rFonts w:eastAsia="Times New Roman" w:cstheme="minorHAnsi"/>
+          <w:i/>
+          <w:color w:val="000000"/>
+          <w:lang w:eastAsia="nb-NO"/>
+        </w:rPr>
+      </w:pPr>
+      <w:r>
+        <w:rPr>
+          <w:rFonts w:eastAsia="Times New Roman" w:cstheme="minorHAnsi"/>
+          <w:i/>
           <w:color w:val="000000"/>
           <w:lang w:eastAsia="nb-NO"/>
         </w:rPr>
@@ -2632,13 +2684,15 @@
         <w:textAlignment w:val="baseline"/>
         <w:rPr>
           <w:rFonts w:eastAsia="Times New Roman" w:cstheme="minorHAnsi"/>
-          <w:color w:val="000000"/>
-          <w:lang w:eastAsia="nb-NO"/>
-        </w:rPr>
-      </w:pPr>
-      <w:r>
-        <w:rPr>
-          <w:rFonts w:eastAsia="Times New Roman" w:cstheme="minorHAnsi"/>
+          <w:i/>
+          <w:color w:val="000000"/>
+          <w:lang w:eastAsia="nb-NO"/>
+        </w:rPr>
+      </w:pPr>
+      <w:r>
+        <w:rPr>
+          <w:rFonts w:eastAsia="Times New Roman" w:cstheme="minorHAnsi"/>
+          <w:i/>
           <w:color w:val="000000"/>
           <w:lang w:eastAsia="nb-NO"/>
         </w:rPr>
@@ -2647,6 +2701,7 @@
       <w:r>
         <w:rPr>
           <w:rFonts w:eastAsia="Times New Roman" w:cstheme="minorHAnsi"/>
+          <w:i/>
           <w:color w:val="000000"/>
           <w:lang w:eastAsia="nb-NO"/>
         </w:rPr>
@@ -2663,13 +2718,15 @@
         <w:textAlignment w:val="baseline"/>
         <w:rPr>
           <w:rFonts w:eastAsia="Times New Roman" w:cstheme="minorHAnsi"/>
-          <w:color w:val="000000"/>
-          <w:lang w:eastAsia="nb-NO"/>
-        </w:rPr>
-      </w:pPr>
-      <w:r>
-        <w:rPr>
-          <w:rFonts w:eastAsia="Times New Roman" w:cstheme="minorHAnsi"/>
+          <w:i/>
+          <w:color w:val="000000"/>
+          <w:lang w:eastAsia="nb-NO"/>
+        </w:rPr>
+      </w:pPr>
+      <w:r>
+        <w:rPr>
+          <w:rFonts w:eastAsia="Times New Roman" w:cstheme="minorHAnsi"/>
+          <w:i/>
           <w:color w:val="000000"/>
           <w:lang w:eastAsia="nb-NO"/>
         </w:rPr>
@@ -2682,6 +2739,7 @@
         <w:textAlignment w:val="baseline"/>
         <w:rPr>
           <w:rFonts w:eastAsia="Times New Roman" w:cstheme="minorHAnsi"/>
+          <w:i/>
           <w:color w:val="000000"/>
           <w:lang w:eastAsia="nb-NO"/>
         </w:rPr>

</xml_diff>